<commit_message>
Update weekly report 7
</commit_message>
<xml_diff>
--- a/Documents/SWP391-AppDevProject_Design Template.docx
+++ b/Documents/SWP391-AppDevProject_Design Template.docx
@@ -3190,8 +3190,6 @@
       <w:pPr>
         <w:pStyle w:val="Heading1"/>
       </w:pPr>
-      <w:bookmarkStart w:id="4" w:name="_GoBack"/>
-      <w:bookmarkEnd w:id="4"/>
       <w:r>
         <w:t>II. Code Designs</w:t>
       </w:r>
@@ -4394,8 +4392,8 @@
         </w:rPr>
         <w:drawing>
           <wp:inline distT="0" distB="0" distL="0" distR="0" wp14:anchorId="067A4751" wp14:editId="21A87634">
-            <wp:extent cx="5943600" cy="4437380"/>
-            <wp:effectExtent l="0" t="0" r="0" b="1270"/>
+            <wp:extent cx="5943600" cy="4168140"/>
+            <wp:effectExtent l="0" t="0" r="0" b="3810"/>
             <wp:docPr id="16" name="Picture 16"/>
             <wp:cNvGraphicFramePr>
               <a:graphicFrameLocks xmlns:a="http://schemas.openxmlformats.org/drawingml/2006/main" noChangeAspect="1"/>
@@ -4416,7 +4414,7 @@
                   <pic:spPr>
                     <a:xfrm>
                       <a:off x="0" y="0"/>
-                      <a:ext cx="5943600" cy="4437380"/>
+                      <a:ext cx="5943600" cy="4168140"/>
                     </a:xfrm>
                     <a:prstGeom prst="rect">
                       <a:avLst/>
@@ -4434,6 +4432,7 @@
         <w:pStyle w:val="Heading3"/>
       </w:pPr>
       <w:r>
+        <w:lastRenderedPageBreak/>
         <w:t>d. Database queries</w:t>
       </w:r>
     </w:p>
@@ -4484,7 +4483,6 @@
         <w:rPr>
           <w:b w:val="0"/>
         </w:rPr>
-        <w:lastRenderedPageBreak/>
         <w:t>2</w:t>
       </w:r>
       <w:r>
@@ -5386,6 +5384,7 @@
                 <w:sz w:val="22"/>
                 <w:szCs w:val="22"/>
               </w:rPr>
+              <w:lastRenderedPageBreak/>
               <w:t>05</w:t>
             </w:r>
           </w:p>
@@ -5792,7 +5791,6 @@
     </w:p>
     <w:p>
       <w:r>
-        <w:lastRenderedPageBreak/>
         <w:tab/>
         <w:t xml:space="preserve">+ </w:t>
       </w:r>
@@ -6004,6 +6002,7 @@
                 <w:sz w:val="22"/>
                 <w:szCs w:val="22"/>
               </w:rPr>
+              <w:lastRenderedPageBreak/>
               <w:t>No</w:t>
             </w:r>
           </w:p>
@@ -6577,7 +6576,6 @@
                 <w:sz w:val="22"/>
                 <w:szCs w:val="22"/>
               </w:rPr>
-              <w:lastRenderedPageBreak/>
               <w:t>04</w:t>
             </w:r>
           </w:p>
@@ -7168,7 +7166,6 @@
         <w:ind w:firstLine="720"/>
       </w:pPr>
       <w:r>
-        <w:lastRenderedPageBreak/>
         <w:t>+</w:t>
       </w:r>
       <w:r>
@@ -8456,7 +8453,6 @@
         <w:rPr>
           <w:noProof/>
         </w:rPr>
-        <w:lastRenderedPageBreak/>
         <w:drawing>
           <wp:inline distT="0" distB="0" distL="0" distR="0" wp14:anchorId="1C1947D6" wp14:editId="10B9EDE5">
             <wp:extent cx="5943600" cy="3503930"/>
@@ -8590,8 +8586,8 @@
       <w:pPr>
         <w:pStyle w:val="Heading2"/>
       </w:pPr>
-      <w:bookmarkStart w:id="5" w:name="_heading=h.2et92p0" w:colFirst="0" w:colLast="0"/>
-      <w:bookmarkEnd w:id="5"/>
+      <w:bookmarkStart w:id="4" w:name="_heading=h.2et92p0" w:colFirst="0" w:colLast="0"/>
+      <w:bookmarkEnd w:id="4"/>
       <w:r>
         <w:lastRenderedPageBreak/>
         <w:t>5</w:t>
@@ -8613,8 +8609,8 @@
       <w:pPr>
         <w:pStyle w:val="Heading3"/>
       </w:pPr>
-      <w:bookmarkStart w:id="6" w:name="_heading=h.tyjcwt" w:colFirst="0" w:colLast="0"/>
-      <w:bookmarkEnd w:id="6"/>
+      <w:bookmarkStart w:id="5" w:name="_heading=h.tyjcwt" w:colFirst="0" w:colLast="0"/>
+      <w:bookmarkEnd w:id="5"/>
       <w:r>
         <w:t>a. Class Diagram</w:t>
       </w:r>
@@ -8674,8 +8670,8 @@
       <w:pPr>
         <w:pStyle w:val="Heading3"/>
       </w:pPr>
-      <w:bookmarkStart w:id="7" w:name="_heading=h.3dy6vkm" w:colFirst="0" w:colLast="0"/>
-      <w:bookmarkEnd w:id="7"/>
+      <w:bookmarkStart w:id="6" w:name="_heading=h.3dy6vkm" w:colFirst="0" w:colLast="0"/>
+      <w:bookmarkEnd w:id="6"/>
       <w:r>
         <w:t>b. Class Specifications</w:t>
       </w:r>
@@ -9779,8 +9775,8 @@
       <w:pPr>
         <w:pStyle w:val="Heading3"/>
       </w:pPr>
-      <w:bookmarkStart w:id="8" w:name="_heading=h.1t3h5sf" w:colFirst="0" w:colLast="0"/>
-      <w:bookmarkEnd w:id="8"/>
+      <w:bookmarkStart w:id="7" w:name="_heading=h.1t3h5sf" w:colFirst="0" w:colLast="0"/>
+      <w:bookmarkEnd w:id="7"/>
     </w:p>
     <w:p>
       <w:pPr>
@@ -9842,8 +9838,8 @@
       <w:pPr>
         <w:pStyle w:val="Heading3"/>
       </w:pPr>
-      <w:bookmarkStart w:id="9" w:name="_heading=h.4d34og8" w:colFirst="0" w:colLast="0"/>
-      <w:bookmarkEnd w:id="9"/>
+      <w:bookmarkStart w:id="8" w:name="_heading=h.4d34og8" w:colFirst="0" w:colLast="0"/>
+      <w:bookmarkEnd w:id="8"/>
     </w:p>
     <w:p>
       <w:pPr>
@@ -9912,8 +9908,8 @@
     </w:p>
     <w:p/>
     <w:p>
-      <w:bookmarkStart w:id="10" w:name="_heading=h.2s8eyo1" w:colFirst="0" w:colLast="0"/>
-      <w:bookmarkEnd w:id="10"/>
+      <w:bookmarkStart w:id="9" w:name="_heading=h.2s8eyo1" w:colFirst="0" w:colLast="0"/>
+      <w:bookmarkEnd w:id="9"/>
     </w:p>
     <w:p/>
     <w:p>
@@ -11258,6 +11254,8 @@
       <w:r>
         <w:t>b. Class Specifications</w:t>
       </w:r>
+      <w:bookmarkStart w:id="10" w:name="_GoBack"/>
+      <w:bookmarkEnd w:id="10"/>
     </w:p>
     <w:p>
       <w:pPr>

</xml_diff>